<commit_message>
Update C1908G1-Group2-Quản lý khách sạn.docx
</commit_message>
<xml_diff>
--- a/C1908G1-Group2-Quản lý khách sạn.docx
+++ b/C1908G1-Group2-Quản lý khách sạn.docx
@@ -1,6 +1,6 @@
 
 <file path=word/document.xml><?xml version="1.0" encoding="utf-8"?>
-<w:document xmlns:wpc="http://schemas.microsoft.com/office/word/2010/wordprocessingCanvas" xmlns:mc="http://schemas.openxmlformats.org/markup-compatibility/2006" xmlns:o="urn:schemas-microsoft-com:office:office" xmlns:r="http://schemas.openxmlformats.org/officeDocument/2006/relationships" xmlns:m="http://schemas.openxmlformats.org/officeDocument/2006/math" xmlns:v="urn:schemas-microsoft-com:vml" xmlns:wp14="http://schemas.microsoft.com/office/word/2010/wordprocessingDrawing" xmlns:wp="http://schemas.openxmlformats.org/drawingml/2006/wordprocessingDrawing" xmlns:w10="urn:schemas-microsoft-com:office:word" xmlns:w="http://schemas.openxmlformats.org/wordprocessingml/2006/main" xmlns:w14="http://schemas.microsoft.com/office/word/2010/wordml" xmlns:w15="http://schemas.microsoft.com/office/word/2012/wordml" xmlns:wpg="http://schemas.microsoft.com/office/word/2010/wordprocessingGroup" xmlns:wpi="http://schemas.microsoft.com/office/word/2010/wordprocessingInk" xmlns:wne="http://schemas.microsoft.com/office/word/2006/wordml" xmlns:wps="http://schemas.microsoft.com/office/word/2010/wordprocessingShape" mc:Ignorable="w14 w15 wp14">
+<w:document xmlns:wpc="http://schemas.microsoft.com/office/word/2010/wordprocessingCanvas" xmlns:cx="http://schemas.microsoft.com/office/drawing/2014/chartex" xmlns:mc="http://schemas.openxmlformats.org/markup-compatibility/2006" xmlns:o="urn:schemas-microsoft-com:office:office" xmlns:r="http://schemas.openxmlformats.org/officeDocument/2006/relationships" xmlns:m="http://schemas.openxmlformats.org/officeDocument/2006/math" xmlns:v="urn:schemas-microsoft-com:vml" xmlns:wp14="http://schemas.microsoft.com/office/word/2010/wordprocessingDrawing" xmlns:wp="http://schemas.openxmlformats.org/drawingml/2006/wordprocessingDrawing" xmlns:w10="urn:schemas-microsoft-com:office:word" xmlns:w="http://schemas.openxmlformats.org/wordprocessingml/2006/main" xmlns:w14="http://schemas.microsoft.com/office/word/2010/wordml" xmlns:w15="http://schemas.microsoft.com/office/word/2012/wordml" xmlns:w16se="http://schemas.microsoft.com/office/word/2015/wordml/symex" xmlns:wpg="http://schemas.microsoft.com/office/word/2010/wordprocessingGroup" xmlns:wpi="http://schemas.microsoft.com/office/word/2010/wordprocessingInk" xmlns:wne="http://schemas.microsoft.com/office/word/2006/wordml" xmlns:wps="http://schemas.microsoft.com/office/word/2010/wordprocessingShape" mc:Ignorable="w14 w15 w16se wp14">
   <w:body>
     <w:p>
       <w:pPr>
@@ -1101,7 +1101,84 @@
     <w:p>
       <w:pPr>
         <w:pStyle w:val="ListParagraph"/>
-        <w:ind w:left="810" w:hanging="180"/>
+        <w:ind w:left="810"/>
+        <w:rPr>
+          <w:rFonts w:ascii="Times New Roman" w:hAnsi="Times New Roman" w:cs="Times New Roman"/>
+          <w:b/>
+          <w:color w:val="3B3838" w:themeColor="background2" w:themeShade="40"/>
+          <w:sz w:val="30"/>
+          <w:szCs w:val="30"/>
+        </w:rPr>
+      </w:pPr>
+    </w:p>
+    <w:p>
+      <w:pPr>
+        <w:pStyle w:val="ListParagraph"/>
+        <w:ind w:left="142" w:hanging="180"/>
+        <w:rPr>
+          <w:rFonts w:ascii="Times New Roman" w:hAnsi="Times New Roman" w:cs="Times New Roman"/>
+          <w:b/>
+          <w:color w:val="3B3838" w:themeColor="background2" w:themeShade="40"/>
+          <w:sz w:val="30"/>
+          <w:szCs w:val="30"/>
+        </w:rPr>
+      </w:pPr>
+      <w:r>
+        <w:rPr>
+          <w:rFonts w:ascii="Times New Roman" w:hAnsi="Times New Roman" w:cs="Times New Roman"/>
+          <w:b/>
+          <w:noProof/>
+          <w:color w:val="3B3838" w:themeColor="background2" w:themeShade="40"/>
+          <w:sz w:val="30"/>
+          <w:szCs w:val="30"/>
+        </w:rPr>
+        <w:drawing>
+          <wp:inline distT="0" distB="0" distL="0" distR="0" wp14:anchorId="73ECD79B" wp14:editId="39DC7E77">
+            <wp:extent cx="6573385" cy="1590675"/>
+            <wp:effectExtent l="0" t="0" r="0" b="0"/>
+            <wp:docPr id="3" name="Picture 3"/>
+            <wp:cNvGraphicFramePr>
+              <a:graphicFrameLocks xmlns:a="http://schemas.openxmlformats.org/drawingml/2006/main" noChangeAspect="1"/>
+            </wp:cNvGraphicFramePr>
+            <a:graphic xmlns:a="http://schemas.openxmlformats.org/drawingml/2006/main">
+              <a:graphicData uri="http://schemas.openxmlformats.org/drawingml/2006/picture">
+                <pic:pic xmlns:pic="http://schemas.openxmlformats.org/drawingml/2006/picture">
+                  <pic:nvPicPr>
+                    <pic:cNvPr id="3" name="Sơ đồ phân rã chức năng.png"/>
+                    <pic:cNvPicPr/>
+                  </pic:nvPicPr>
+                  <pic:blipFill>
+                    <a:blip r:embed="rId9">
+                      <a:extLst>
+                        <a:ext uri="{28A0092B-C50C-407E-A947-70E740481C1C}">
+                          <a14:useLocalDpi xmlns:a14="http://schemas.microsoft.com/office/drawing/2010/main" val="0"/>
+                        </a:ext>
+                      </a:extLst>
+                    </a:blip>
+                    <a:stretch>
+                      <a:fillRect/>
+                    </a:stretch>
+                  </pic:blipFill>
+                  <pic:spPr>
+                    <a:xfrm>
+                      <a:off x="0" y="0"/>
+                      <a:ext cx="6595736" cy="1596084"/>
+                    </a:xfrm>
+                    <a:prstGeom prst="rect">
+                      <a:avLst/>
+                    </a:prstGeom>
+                  </pic:spPr>
+                </pic:pic>
+              </a:graphicData>
+            </a:graphic>
+          </wp:inline>
+        </w:drawing>
+      </w:r>
+    </w:p>
+    <w:p>
+      <w:pPr>
+        <w:pStyle w:val="ListParagraph"/>
+        <w:ind w:left="142" w:hanging="180"/>
         <w:rPr>
           <w:rFonts w:ascii="Times New Roman" w:hAnsi="Times New Roman" w:cs="Times New Roman"/>
           <w:b/>
@@ -1137,6 +1214,8 @@
         </w:rPr>
         <w:t>Sơ đồ quan hệ bảng</w:t>
       </w:r>
+      <w:bookmarkStart w:id="0" w:name="_GoBack"/>
+      <w:bookmarkEnd w:id="0"/>
     </w:p>
     <w:p>
       <w:pPr>
@@ -1664,6 +1743,7 @@
                 <w:sz w:val="26"/>
                 <w:szCs w:val="26"/>
               </w:rPr>
+              <w:lastRenderedPageBreak/>
               <w:t>image</w:t>
             </w:r>
           </w:p>
@@ -4017,6 +4097,7 @@
                 <w:sz w:val="26"/>
                 <w:szCs w:val="26"/>
               </w:rPr>
+              <w:lastRenderedPageBreak/>
               <w:t>Tên cột</w:t>
             </w:r>
           </w:p>
@@ -4971,7 +5052,6 @@
                 <w:sz w:val="26"/>
                 <w:szCs w:val="26"/>
               </w:rPr>
-              <w:lastRenderedPageBreak/>
               <w:t>updatedAt</w:t>
             </w:r>
           </w:p>
@@ -6528,6 +6608,7 @@
           <w:sz w:val="26"/>
           <w:szCs w:val="26"/>
         </w:rPr>
+        <w:lastRenderedPageBreak/>
         <w:br/>
       </w:r>
     </w:p>
@@ -7055,7 +7136,6 @@
                 <w:sz w:val="26"/>
                 <w:szCs w:val="26"/>
               </w:rPr>
-              <w:lastRenderedPageBreak/>
               <w:t>cuponId</w:t>
             </w:r>
           </w:p>
@@ -9027,6 +9107,7 @@
                 <w:sz w:val="26"/>
                 <w:szCs w:val="26"/>
               </w:rPr>
+              <w:lastRenderedPageBreak/>
               <w:t>unit</w:t>
             </w:r>
           </w:p>
@@ -9316,7 +9397,6 @@
                 <w:sz w:val="26"/>
                 <w:szCs w:val="26"/>
               </w:rPr>
-              <w:lastRenderedPageBreak/>
               <w:t>Bảng tblCategoryService</w:t>
             </w:r>
           </w:p>
@@ -10976,6 +11056,7 @@
                 <w:sz w:val="26"/>
                 <w:szCs w:val="26"/>
               </w:rPr>
+              <w:lastRenderedPageBreak/>
               <w:t>endDate</w:t>
             </w:r>
           </w:p>
@@ -12949,6 +13030,7 @@
           <w:sz w:val="38"/>
           <w:szCs w:val="26"/>
         </w:rPr>
+        <w:lastRenderedPageBreak/>
         <w:t>Chức năng</w:t>
       </w:r>
     </w:p>
@@ -13291,8 +13373,6 @@
           <w:szCs w:val="26"/>
         </w:rPr>
       </w:pPr>
-      <w:bookmarkStart w:id="0" w:name="_GoBack"/>
-      <w:bookmarkEnd w:id="0"/>
     </w:p>
     <w:tbl>
       <w:tblPr>
@@ -14504,6 +14584,7 @@
                 <w:sz w:val="26"/>
                 <w:szCs w:val="26"/>
               </w:rPr>
+              <w:lastRenderedPageBreak/>
               <w:t>Miêu tả</w:t>
             </w:r>
           </w:p>
@@ -16713,6 +16794,7 @@
                 <w:sz w:val="26"/>
                 <w:szCs w:val="26"/>
               </w:rPr>
+              <w:lastRenderedPageBreak/>
               <w:t>Thiết kế hệ thống</w:t>
             </w:r>
           </w:p>
@@ -17082,7 +17164,6 @@
                 <w:sz w:val="26"/>
                 <w:szCs w:val="26"/>
               </w:rPr>
-              <w:lastRenderedPageBreak/>
               <w:t>Sơ đồ Sequence</w:t>
             </w:r>
           </w:p>
@@ -17218,7 +17299,6 @@
                 <w:sz w:val="26"/>
                 <w:szCs w:val="26"/>
               </w:rPr>
-              <w:lastRenderedPageBreak/>
               <w:t>Thiết kế giao diện</w:t>
             </w:r>
           </w:p>
@@ -17868,7 +17948,7 @@
 </file>
 
 <file path=word/numbering.xml><?xml version="1.0" encoding="utf-8"?>
-<w:numbering xmlns:wpc="http://schemas.microsoft.com/office/word/2010/wordprocessingCanvas" xmlns:mc="http://schemas.openxmlformats.org/markup-compatibility/2006" xmlns:o="urn:schemas-microsoft-com:office:office" xmlns:r="http://schemas.openxmlformats.org/officeDocument/2006/relationships" xmlns:m="http://schemas.openxmlformats.org/officeDocument/2006/math" xmlns:v="urn:schemas-microsoft-com:vml" xmlns:wp14="http://schemas.microsoft.com/office/word/2010/wordprocessingDrawing" xmlns:wp="http://schemas.openxmlformats.org/drawingml/2006/wordprocessingDrawing" xmlns:w10="urn:schemas-microsoft-com:office:word" xmlns:w="http://schemas.openxmlformats.org/wordprocessingml/2006/main" xmlns:w14="http://schemas.microsoft.com/office/word/2010/wordml" xmlns:w15="http://schemas.microsoft.com/office/word/2012/wordml" xmlns:wpg="http://schemas.microsoft.com/office/word/2010/wordprocessingGroup" xmlns:wpi="http://schemas.microsoft.com/office/word/2010/wordprocessingInk" xmlns:wne="http://schemas.microsoft.com/office/word/2006/wordml" xmlns:wps="http://schemas.microsoft.com/office/word/2010/wordprocessingShape" mc:Ignorable="w14 w15 wp14">
+<w:numbering xmlns:wpc="http://schemas.microsoft.com/office/word/2010/wordprocessingCanvas" xmlns:cx="http://schemas.microsoft.com/office/drawing/2014/chartex" xmlns:mc="http://schemas.openxmlformats.org/markup-compatibility/2006" xmlns:o="urn:schemas-microsoft-com:office:office" xmlns:r="http://schemas.openxmlformats.org/officeDocument/2006/relationships" xmlns:m="http://schemas.openxmlformats.org/officeDocument/2006/math" xmlns:v="urn:schemas-microsoft-com:vml" xmlns:wp14="http://schemas.microsoft.com/office/word/2010/wordprocessingDrawing" xmlns:wp="http://schemas.openxmlformats.org/drawingml/2006/wordprocessingDrawing" xmlns:w10="urn:schemas-microsoft-com:office:word" xmlns:w="http://schemas.openxmlformats.org/wordprocessingml/2006/main" xmlns:w14="http://schemas.microsoft.com/office/word/2010/wordml" xmlns:w15="http://schemas.microsoft.com/office/word/2012/wordml" xmlns:w16se="http://schemas.microsoft.com/office/word/2015/wordml/symex" xmlns:wpg="http://schemas.microsoft.com/office/word/2010/wordprocessingGroup" xmlns:wpi="http://schemas.microsoft.com/office/word/2010/wordprocessingInk" xmlns:wne="http://schemas.microsoft.com/office/word/2006/wordml" xmlns:wps="http://schemas.microsoft.com/office/word/2010/wordprocessingShape" mc:Ignorable="w14 w15 w16se wp14">
   <w:numPicBullet w:numPicBulletId="0">
     <w:pict>
       <v:shapetype id="_x0000_t75" coordsize="21600,21600" o:spt="75" o:preferrelative="t" path="m@4@5l@4@11@9@11@9@5xe" filled="f" stroked="f">
@@ -17890,12 +17970,12 @@
         <v:path o:extrusionok="f" gradientshapeok="t" o:connecttype="rect"/>
         <o:lock v:ext="edit" aspectratio="t"/>
       </v:shapetype>
-      <v:shape id="_x0000_i1030" type="#_x0000_t75" style="width:11.4pt;height:11.4pt" o:bullet="t">
+      <v:shape id="_x0000_i1027" type="#_x0000_t75" style="width:11.25pt;height:11.25pt" o:bullet="t">
         <v:imagedata r:id="rId1" o:title="mso7F9C"/>
       </v:shape>
     </w:pict>
   </w:numPicBullet>
-  <w:abstractNum w:abstractNumId="0">
+  <w:abstractNum w:abstractNumId="0" w15:restartNumberingAfterBreak="0">
     <w:nsid w:val="102F1D34"/>
     <w:multiLevelType w:val="hybridMultilevel"/>
     <w:tmpl w:val="C274625A"/>
@@ -17984,7 +18064,7 @@
       </w:pPr>
     </w:lvl>
   </w:abstractNum>
-  <w:abstractNum w:abstractNumId="1">
+  <w:abstractNum w:abstractNumId="1" w15:restartNumberingAfterBreak="0">
     <w:nsid w:val="14E41688"/>
     <w:multiLevelType w:val="hybridMultilevel"/>
     <w:tmpl w:val="2D00BA00"/>
@@ -18073,7 +18153,7 @@
       </w:pPr>
     </w:lvl>
   </w:abstractNum>
-  <w:abstractNum w:abstractNumId="2">
+  <w:abstractNum w:abstractNumId="2" w15:restartNumberingAfterBreak="0">
     <w:nsid w:val="178202F9"/>
     <w:multiLevelType w:val="hybridMultilevel"/>
     <w:tmpl w:val="64D01252"/>
@@ -18162,7 +18242,7 @@
       </w:pPr>
     </w:lvl>
   </w:abstractNum>
-  <w:abstractNum w:abstractNumId="3">
+  <w:abstractNum w:abstractNumId="3" w15:restartNumberingAfterBreak="0">
     <w:nsid w:val="295D1225"/>
     <w:multiLevelType w:val="hybridMultilevel"/>
     <w:tmpl w:val="8DC2E608"/>
@@ -18275,7 +18355,7 @@
       </w:rPr>
     </w:lvl>
   </w:abstractNum>
-  <w:abstractNum w:abstractNumId="4">
+  <w:abstractNum w:abstractNumId="4" w15:restartNumberingAfterBreak="0">
     <w:nsid w:val="2AAA7BD0"/>
     <w:multiLevelType w:val="hybridMultilevel"/>
     <w:tmpl w:val="4120E08E"/>
@@ -18364,7 +18444,7 @@
       </w:pPr>
     </w:lvl>
   </w:abstractNum>
-  <w:abstractNum w:abstractNumId="5">
+  <w:abstractNum w:abstractNumId="5" w15:restartNumberingAfterBreak="0">
     <w:nsid w:val="2BB86578"/>
     <w:multiLevelType w:val="hybridMultilevel"/>
     <w:tmpl w:val="D706B4E6"/>
@@ -18478,7 +18558,7 @@
       </w:rPr>
     </w:lvl>
   </w:abstractNum>
-  <w:abstractNum w:abstractNumId="6">
+  <w:abstractNum w:abstractNumId="6" w15:restartNumberingAfterBreak="0">
     <w:nsid w:val="377C5F7F"/>
     <w:multiLevelType w:val="multilevel"/>
     <w:tmpl w:val="237CB356"/>
@@ -18599,7 +18679,7 @@
       </w:rPr>
     </w:lvl>
   </w:abstractNum>
-  <w:abstractNum w:abstractNumId="7">
+  <w:abstractNum w:abstractNumId="7" w15:restartNumberingAfterBreak="0">
     <w:nsid w:val="40CB5A42"/>
     <w:multiLevelType w:val="hybridMultilevel"/>
     <w:tmpl w:val="4120E08E"/>
@@ -18688,7 +18768,7 @@
       </w:pPr>
     </w:lvl>
   </w:abstractNum>
-  <w:abstractNum w:abstractNumId="8">
+  <w:abstractNum w:abstractNumId="8" w15:restartNumberingAfterBreak="0">
     <w:nsid w:val="4E8F03F5"/>
     <w:multiLevelType w:val="hybridMultilevel"/>
     <w:tmpl w:val="0D58334C"/>
@@ -18801,7 +18881,7 @@
       </w:rPr>
     </w:lvl>
   </w:abstractNum>
-  <w:abstractNum w:abstractNumId="9">
+  <w:abstractNum w:abstractNumId="9" w15:restartNumberingAfterBreak="0">
     <w:nsid w:val="56832E31"/>
     <w:multiLevelType w:val="hybridMultilevel"/>
     <w:tmpl w:val="8ABCC71C"/>
@@ -18914,7 +18994,7 @@
       </w:rPr>
     </w:lvl>
   </w:abstractNum>
-  <w:abstractNum w:abstractNumId="10">
+  <w:abstractNum w:abstractNumId="10" w15:restartNumberingAfterBreak="0">
     <w:nsid w:val="5E260F75"/>
     <w:multiLevelType w:val="hybridMultilevel"/>
     <w:tmpl w:val="7BD62EC8"/>
@@ -19027,7 +19107,7 @@
       </w:rPr>
     </w:lvl>
   </w:abstractNum>
-  <w:abstractNum w:abstractNumId="11">
+  <w:abstractNum w:abstractNumId="11" w15:restartNumberingAfterBreak="0">
     <w:nsid w:val="69552313"/>
     <w:multiLevelType w:val="hybridMultilevel"/>
     <w:tmpl w:val="80641724"/>
@@ -19153,7 +19233,7 @@
 </file>
 
 <file path=word/styles.xml><?xml version="1.0" encoding="utf-8"?>
-<w:styles xmlns:mc="http://schemas.openxmlformats.org/markup-compatibility/2006" xmlns:r="http://schemas.openxmlformats.org/officeDocument/2006/relationships" xmlns:w="http://schemas.openxmlformats.org/wordprocessingml/2006/main" xmlns:w14="http://schemas.microsoft.com/office/word/2010/wordml" xmlns:w15="http://schemas.microsoft.com/office/word/2012/wordml" mc:Ignorable="w14 w15">
+<w:styles xmlns:mc="http://schemas.openxmlformats.org/markup-compatibility/2006" xmlns:r="http://schemas.openxmlformats.org/officeDocument/2006/relationships" xmlns:w="http://schemas.openxmlformats.org/wordprocessingml/2006/main" xmlns:w14="http://schemas.microsoft.com/office/word/2010/wordml" xmlns:w15="http://schemas.microsoft.com/office/word/2012/wordml" xmlns:w16se="http://schemas.microsoft.com/office/word/2015/wordml/symex" mc:Ignorable="w14 w15 w16se">
   <w:docDefaults>
     <w:rPrDefault>
       <w:rPr>
@@ -19593,7 +19673,6 @@
       <w:spacing w:after="0" w:line="240" w:lineRule="auto"/>
     </w:pPr>
     <w:tblPr>
-      <w:tblInd w:w="0" w:type="dxa"/>
       <w:tblBorders>
         <w:top w:val="single" w:sz="4" w:space="0" w:color="auto"/>
         <w:left w:val="single" w:sz="4" w:space="0" w:color="auto"/>
@@ -19602,12 +19681,6 @@
         <w:insideH w:val="single" w:sz="4" w:space="0" w:color="auto"/>
         <w:insideV w:val="single" w:sz="4" w:space="0" w:color="auto"/>
       </w:tblBorders>
-      <w:tblCellMar>
-        <w:top w:w="0" w:type="dxa"/>
-        <w:left w:w="108" w:type="dxa"/>
-        <w:bottom w:w="0" w:type="dxa"/>
-        <w:right w:w="108" w:type="dxa"/>
-      </w:tblCellMar>
     </w:tblPr>
   </w:style>
   <w:style w:type="table" w:styleId="TableGridLight">
@@ -19619,7 +19692,6 @@
       <w:spacing w:after="0" w:line="240" w:lineRule="auto"/>
     </w:pPr>
     <w:tblPr>
-      <w:tblInd w:w="0" w:type="dxa"/>
       <w:tblBorders>
         <w:top w:val="single" w:sz="4" w:space="0" w:color="BFBFBF" w:themeColor="background1" w:themeShade="BF"/>
         <w:left w:val="single" w:sz="4" w:space="0" w:color="BFBFBF" w:themeColor="background1" w:themeShade="BF"/>
@@ -19628,12 +19700,6 @@
         <w:insideH w:val="single" w:sz="4" w:space="0" w:color="BFBFBF" w:themeColor="background1" w:themeShade="BF"/>
         <w:insideV w:val="single" w:sz="4" w:space="0" w:color="BFBFBF" w:themeColor="background1" w:themeShade="BF"/>
       </w:tblBorders>
-      <w:tblCellMar>
-        <w:top w:w="0" w:type="dxa"/>
-        <w:left w:w="108" w:type="dxa"/>
-        <w:bottom w:w="0" w:type="dxa"/>
-        <w:right w:w="108" w:type="dxa"/>
-      </w:tblCellMar>
     </w:tblPr>
   </w:style>
   <w:style w:type="table" w:styleId="PlainTable1">
@@ -19647,7 +19713,6 @@
     <w:tblPr>
       <w:tblStyleRowBandSize w:val="1"/>
       <w:tblStyleColBandSize w:val="1"/>
-      <w:tblInd w:w="0" w:type="dxa"/>
       <w:tblBorders>
         <w:top w:val="single" w:sz="4" w:space="0" w:color="BFBFBF" w:themeColor="background1" w:themeShade="BF"/>
         <w:left w:val="single" w:sz="4" w:space="0" w:color="BFBFBF" w:themeColor="background1" w:themeShade="BF"/>
@@ -19656,12 +19721,6 @@
         <w:insideH w:val="single" w:sz="4" w:space="0" w:color="BFBFBF" w:themeColor="background1" w:themeShade="BF"/>
         <w:insideV w:val="single" w:sz="4" w:space="0" w:color="BFBFBF" w:themeColor="background1" w:themeShade="BF"/>
       </w:tblBorders>
-      <w:tblCellMar>
-        <w:top w:w="0" w:type="dxa"/>
-        <w:left w:w="108" w:type="dxa"/>
-        <w:bottom w:w="0" w:type="dxa"/>
-        <w:right w:w="108" w:type="dxa"/>
-      </w:tblCellMar>
     </w:tblPr>
     <w:tblStylePr w:type="firstRow">
       <w:rPr>
@@ -19986,7 +20045,7 @@
 </file>
 
 <file path=customXml/itemProps1.xml><?xml version="1.0" encoding="utf-8"?>
-<ds:datastoreItem xmlns:ds="http://schemas.openxmlformats.org/officeDocument/2006/customXml" ds:itemID="{BCE9E6F8-9AE2-4353-9A00-78E1038E367C}">
+<ds:datastoreItem xmlns:ds="http://schemas.openxmlformats.org/officeDocument/2006/customXml" ds:itemID="{DAECD9B3-11F0-4B61-BB35-EA7BA5524999}">
   <ds:schemaRefs>
     <ds:schemaRef ds:uri="http://schemas.openxmlformats.org/officeDocument/2006/bibliography"/>
   </ds:schemaRefs>

</xml_diff>